<commit_message>
Workshop 6 - Change to char array (20 including null term.)
</commit_message>
<xml_diff>
--- a/WS06/Workshop-06.docx
+++ b/WS06/Workshop-06.docx
@@ -1018,7 +1018,10 @@
         <w:t xml:space="preserve"> of size </w:t>
       </w:r>
       <w:r>
-        <w:t>21</w:t>
+        <w:t>2</w:t>
+      </w:r>
+      <w:r>
+        <w:t>0</w:t>
       </w:r>
       <w:r>
         <w:t xml:space="preserve"> (including </w:t>
@@ -15657,7 +15660,7 @@
 </file>
 
 <file path=customXml/itemProps1.xml><?xml version="1.0" encoding="utf-8"?>
-<ds:datastoreItem xmlns:ds="http://schemas.openxmlformats.org/officeDocument/2006/customXml" ds:itemID="{1B593E4C-871D-4BA2-8E92-2012E8DDF860}">
+<ds:datastoreItem xmlns:ds="http://schemas.openxmlformats.org/officeDocument/2006/customXml" ds:itemID="{82C9DC0B-C87B-4B7C-972C-C323B718E8CB}">
   <ds:schemaRefs>
     <ds:schemaRef ds:uri="http://schemas.openxmlformats.org/officeDocument/2006/bibliography"/>
   </ds:schemaRefs>

</xml_diff>